<commit_message>
ПМИ with new beginning + РО without 3-4 chapters
</commit_message>
<xml_diff>
--- a/docs/ПМИ_групповое.docx
+++ b/docs/ПМИ_групповое.docx
@@ -9912,8 +9912,7 @@
         <w:ind w:left="1302" w:right="683" w:firstLine="707"/>
         <w:jc w:val="both"/>
         <w:rPr>
-          <w:b/>
-          <w:bCs/>
+          <w:lang w:val="en-RU"/>
         </w:rPr>
       </w:pPr>
       <w:bookmarkStart w:id="9" w:name="_bookmark4"/>
@@ -9941,6 +9940,26 @@
         </w:tabs>
         <w:spacing w:before="1" w:line="360" w:lineRule="auto"/>
         <w:ind w:left="1302" w:right="683" w:firstLine="707"/>
+        <w:jc w:val="both"/>
+        <w:rPr>
+          <w:lang w:val="en-RU"/>
+        </w:rPr>
+      </w:pPr>
+      <w:r>
+        <w:rPr>
+          <w:lang w:val="en-RU"/>
+        </w:rPr>
+        <w:t>Комплекс также интегрирует различные алгоритмы машинного обучения для обнаружения и устранения аномальных наблюдений, что позволяет исследовать их эффективность в повышении точности прогнозирования регрессионных моделей.</w:t>
+      </w:r>
+    </w:p>
+    <w:p>
+      <w:pPr>
+        <w:pStyle w:val="BodyText"/>
+        <w:tabs>
+          <w:tab w:val="left" w:pos="142"/>
+        </w:tabs>
+        <w:spacing w:before="1" w:line="360" w:lineRule="auto"/>
+        <w:ind w:right="683"/>
         <w:jc w:val="both"/>
         <w:sectPr>
           <w:pgSz w:w="11920" w:h="16850"/>

</xml_diff>